<commit_message>
Phase 2 + 3
</commit_message>
<xml_diff>
--- a/documentation/use-case-descriptions.docx
+++ b/documentation/use-case-descriptions.docx
@@ -1,6 +1,6 @@
 
 <file path=word/document.xml><?xml version="1.0" encoding="utf-8"?>
-<w:document xmlns:wpc="http://schemas.microsoft.com/office/word/2010/wordprocessingCanvas" xmlns:cx="http://schemas.microsoft.com/office/drawing/2014/chartex" xmlns:cx1="http://schemas.microsoft.com/office/drawing/2015/9/8/chartex" xmlns:cx2="http://schemas.microsoft.com/office/drawing/2015/10/21/chartex" xmlns:cx3="http://schemas.microsoft.com/office/drawing/2016/5/9/chartex" xmlns:cx4="http://schemas.microsoft.com/office/drawing/2016/5/10/chartex" xmlns:cx5="http://schemas.microsoft.com/office/drawing/2016/5/11/chartex" xmlns:cx6="http://schemas.microsoft.com/office/drawing/2016/5/12/chartex" xmlns:cx7="http://schemas.microsoft.com/office/drawing/2016/5/13/chartex" xmlns:cx8="http://schemas.microsoft.com/office/drawing/2016/5/14/chartex" xmlns:mc="http://schemas.openxmlformats.org/markup-compatibility/2006" xmlns:aink="http://schemas.microsoft.com/office/drawing/2016/ink" xmlns:am3d="http://schemas.microsoft.com/office/drawing/2017/model3d" xmlns:o="urn:schemas-microsoft-com:office:office" xmlns:oel="http://schemas.microsoft.com/office/2019/extlst" xmlns:r="http://schemas.openxmlformats.org/officeDocument/2006/relationships" xmlns:m="http://schemas.openxmlformats.org/officeDocument/2006/math" xmlns:v="urn:schemas-microsoft-com:vml" xmlns:wp14="http://schemas.microsoft.com/office/word/2010/wordprocessingDrawing" xmlns:wp="http://schemas.openxmlformats.org/drawingml/2006/wordprocessingDrawing" xmlns:w10="urn:schemas-microsoft-com:office:word" xmlns:w="http://schemas.openxmlformats.org/wordprocessingml/2006/main" xmlns:w14="http://schemas.microsoft.com/office/word/2010/wordml" xmlns:w15="http://schemas.microsoft.com/office/word/2012/wordml" xmlns:w16cex="http://schemas.microsoft.com/office/word/2018/wordml/cex" xmlns:w16cid="http://schemas.microsoft.com/office/word/2016/wordml/cid" xmlns:w16="http://schemas.microsoft.com/office/word/2018/wordml" xmlns:w16sdtdh="http://schemas.microsoft.com/office/word/2020/wordml/sdtdatahash" xmlns:w16se="http://schemas.microsoft.com/office/word/2015/wordml/symex" xmlns:wpg="http://schemas.microsoft.com/office/word/2010/wordprocessingGroup" xmlns:wpi="http://schemas.microsoft.com/office/word/2010/wordprocessingInk" xmlns:wne="http://schemas.microsoft.com/office/word/2006/wordml" xmlns:wps="http://schemas.microsoft.com/office/word/2010/wordprocessingShape" mc:Ignorable="w14 w15 w16se w16cid w16 w16cex w16sdtdh wp14">
+<w:document xmlns:wpc="http://schemas.microsoft.com/office/word/2010/wordprocessingCanvas" xmlns:cx="http://schemas.microsoft.com/office/drawing/2014/chartex" xmlns:cx1="http://schemas.microsoft.com/office/drawing/2015/9/8/chartex" xmlns:cx2="http://schemas.microsoft.com/office/drawing/2015/10/21/chartex" xmlns:cx3="http://schemas.microsoft.com/office/drawing/2016/5/9/chartex" xmlns:cx4="http://schemas.microsoft.com/office/drawing/2016/5/10/chartex" xmlns:cx5="http://schemas.microsoft.com/office/drawing/2016/5/11/chartex" xmlns:cx6="http://schemas.microsoft.com/office/drawing/2016/5/12/chartex" xmlns:cx7="http://schemas.microsoft.com/office/drawing/2016/5/13/chartex" xmlns:cx8="http://schemas.microsoft.com/office/drawing/2016/5/14/chartex" xmlns:mc="http://schemas.openxmlformats.org/markup-compatibility/2006" xmlns:aink="http://schemas.microsoft.com/office/drawing/2016/ink" xmlns:am3d="http://schemas.microsoft.com/office/drawing/2017/model3d" xmlns:o="urn:schemas-microsoft-com:office:office" xmlns:oel="http://schemas.microsoft.com/office/2019/extlst" xmlns:r="http://schemas.openxmlformats.org/officeDocument/2006/relationships" xmlns:m="http://schemas.openxmlformats.org/officeDocument/2006/math" xmlns:v="urn:schemas-microsoft-com:vml" xmlns:wp14="http://schemas.microsoft.com/office/word/2010/wordprocessingDrawing" xmlns:wp="http://schemas.openxmlformats.org/drawingml/2006/wordprocessingDrawing" xmlns:w10="urn:schemas-microsoft-com:office:word" xmlns:w="http://schemas.openxmlformats.org/wordprocessingml/2006/main" xmlns:w14="http://schemas.microsoft.com/office/word/2010/wordml" xmlns:w15="http://schemas.microsoft.com/office/word/2012/wordml" xmlns:w16cex="http://schemas.microsoft.com/office/word/2018/wordml/cex" xmlns:w16cid="http://schemas.microsoft.com/office/word/2016/wordml/cid" xmlns:w16="http://schemas.microsoft.com/office/word/2018/wordml" xmlns:w16du="http://schemas.microsoft.com/office/word/2023/wordml/word16du" xmlns:w16sdtdh="http://schemas.microsoft.com/office/word/2020/wordml/sdtdatahash" xmlns:w16se="http://schemas.microsoft.com/office/word/2015/wordml/symex" xmlns:wpg="http://schemas.microsoft.com/office/word/2010/wordprocessingGroup" xmlns:wpi="http://schemas.microsoft.com/office/word/2010/wordprocessingInk" xmlns:wne="http://schemas.microsoft.com/office/word/2006/wordml" xmlns:wps="http://schemas.microsoft.com/office/word/2010/wordprocessingShape" mc:Ignorable="w14 w15 w16se w16cid w16 w16cex w16sdtdh wp14">
   <w:body>
     <w:tbl>
       <w:tblPr>
@@ -480,7 +480,7 @@
       </w:tr>
       <w:tr>
         <w:trPr>
-          <w:trHeight w:val="691"/>
+          <w:trHeight w:val="1594"/>
         </w:trPr>
         <w:tc>
           <w:tcPr>
@@ -525,14 +525,44 @@
               <w:spacing w:line="240" w:lineRule="auto"/>
               <w:jc w:val="left"/>
               <w:rPr>
-                <w:color w:val="000000" w:themeColor="text1"/>
-              </w:rPr>
-            </w:pPr>
-            <w:r>
-              <w:rPr>
-                <w:color w:val="000000" w:themeColor="text1"/>
-              </w:rPr>
-              <w:t>-</w:t>
+                <w:b/>
+                <w:bCs/>
+                <w:color w:val="000000" w:themeColor="text1"/>
+              </w:rPr>
+            </w:pPr>
+            <w:r>
+              <w:rPr>
+                <w:b/>
+                <w:bCs/>
+                <w:color w:val="000000" w:themeColor="text1"/>
+              </w:rPr>
+              <w:t>1.</w:t>
+            </w:r>
+            <w:r>
+              <w:rPr>
+                <w:b/>
+                <w:bCs/>
+                <w:color w:val="000000" w:themeColor="text1"/>
+              </w:rPr>
+              <w:t xml:space="preserve">1 </w:t>
+            </w:r>
+            <w:r>
+              <w:rPr>
+                <w:b/>
+                <w:bCs/>
+                <w:color w:val="000000" w:themeColor="text1"/>
+              </w:rPr>
+              <w:t>Login as manager</w:t>
+            </w:r>
+          </w:p>
+          <w:p>
+            <w:r>
+              <w:t xml:space="preserve">       1. The user cicks the login as manager button.</w:t>
+            </w:r>
+          </w:p>
+          <w:p>
+            <w:r>
+              <w:t xml:space="preserve">        2. Continue with step 2 of normal flow.</w:t>
             </w:r>
           </w:p>
         </w:tc>
@@ -672,8 +702,6 @@
         </w:tc>
       </w:tr>
     </w:tbl>
-    <w:p/>
-    <w:p/>
     <w:p/>
     <w:p/>
     <w:p/>
@@ -971,7 +999,19 @@
               <w:rPr>
                 <w:color w:val="000000" w:themeColor="text1"/>
               </w:rPr>
-              <w:t xml:space="preserve"> the system.</w:t>
+              <w:t xml:space="preserve"> the system</w:t>
+            </w:r>
+            <w:r>
+              <w:rPr>
+                <w:color w:val="000000" w:themeColor="text1"/>
+              </w:rPr>
+              <w:t xml:space="preserve"> as sales agent</w:t>
+            </w:r>
+            <w:r>
+              <w:rPr>
+                <w:color w:val="000000" w:themeColor="text1"/>
+              </w:rPr>
+              <w:t>.</w:t>
             </w:r>
           </w:p>
         </w:tc>
@@ -1670,7 +1710,7 @@
       </w:tr>
       <w:tr>
         <w:trPr>
-          <w:trHeight w:val="2717"/>
+          <w:trHeight w:val="3426"/>
         </w:trPr>
         <w:tc>
           <w:tcPr>
@@ -1806,7 +1846,19 @@
               <w:rPr>
                 <w:color w:val="000000" w:themeColor="text1"/>
               </w:rPr>
-              <w:t xml:space="preserve"> and clicks the order product button.</w:t>
+              <w:t xml:space="preserve"> and clicks the </w:t>
+            </w:r>
+            <w:r>
+              <w:rPr>
+                <w:color w:val="000000" w:themeColor="text1"/>
+              </w:rPr>
+              <w:t>add to order</w:t>
+            </w:r>
+            <w:r>
+              <w:rPr>
+                <w:color w:val="000000" w:themeColor="text1"/>
+              </w:rPr>
+              <w:t xml:space="preserve"> button.</w:t>
             </w:r>
           </w:p>
           <w:p>
@@ -1828,6 +1880,50 @@
               <w:rPr>
                 <w:color w:val="000000" w:themeColor="text1"/>
               </w:rPr>
+              <w:t>The system places the product in a list containing the current order.</w:t>
+            </w:r>
+          </w:p>
+          <w:p>
+            <w:pPr>
+              <w:pStyle w:val="ListParagraph"/>
+              <w:numPr>
+                <w:ilvl w:val="0"/>
+                <w:numId w:val="2"/>
+              </w:numPr>
+              <w:spacing w:line="240" w:lineRule="auto"/>
+              <w:jc w:val="left"/>
+              <w:rPr>
+                <w:b/>
+                <w:bCs/>
+                <w:color w:val="000000" w:themeColor="text1"/>
+              </w:rPr>
+            </w:pPr>
+            <w:r>
+              <w:rPr>
+                <w:color w:val="000000" w:themeColor="text1"/>
+              </w:rPr>
+              <w:t>The user clicks the order button.</w:t>
+            </w:r>
+          </w:p>
+          <w:p>
+            <w:pPr>
+              <w:pStyle w:val="ListParagraph"/>
+              <w:numPr>
+                <w:ilvl w:val="0"/>
+                <w:numId w:val="2"/>
+              </w:numPr>
+              <w:spacing w:line="240" w:lineRule="auto"/>
+              <w:jc w:val="left"/>
+              <w:rPr>
+                <w:b/>
+                <w:bCs/>
+                <w:color w:val="000000" w:themeColor="text1"/>
+              </w:rPr>
+            </w:pPr>
+            <w:r>
+              <w:rPr>
+                <w:color w:val="000000" w:themeColor="text1"/>
+              </w:rPr>
               <w:t>The system confirms the order, stores it in the database</w:t>
             </w:r>
             <w:r>
@@ -2001,7 +2097,13 @@
               </w:numPr>
             </w:pPr>
             <w:r>
-              <w:t>The user selects multiple products alongside the requested             quantities.</w:t>
+              <w:t>The user selects</w:t>
+            </w:r>
+            <w:r>
+              <w:t xml:space="preserve"> and adds to the order list</w:t>
+            </w:r>
+            <w:r>
+              <w:t xml:space="preserve"> multiple products alongside the requested quantities.</w:t>
             </w:r>
           </w:p>
           <w:p>
@@ -2013,7 +2115,13 @@
               </w:numPr>
             </w:pPr>
             <w:r>
-              <w:t>Continue with step 3 of normal flow.</w:t>
+              <w:t xml:space="preserve">Continue with step </w:t>
+            </w:r>
+            <w:r>
+              <w:t>4</w:t>
+            </w:r>
+            <w:r>
+              <w:t xml:space="preserve"> of normal flow.</w:t>
             </w:r>
           </w:p>
           <w:p>
@@ -2189,41 +2297,124 @@
               </w:rPr>
               <w:t xml:space="preserve">   </w:t>
             </w:r>
-            <w:r>
+          </w:p>
+          <w:p>
+            <w:pPr>
+              <w:spacing w:line="240" w:lineRule="auto"/>
+              <w:jc w:val="left"/>
               <w:rPr>
                 <w:b/>
                 <w:bCs/>
                 <w:color w:val="000000" w:themeColor="text1"/>
               </w:rPr>
-              <w:t>3.</w:t>
-            </w:r>
+            </w:pPr>
             <w:r>
               <w:rPr>
                 <w:b/>
                 <w:bCs/>
                 <w:color w:val="000000" w:themeColor="text1"/>
               </w:rPr>
-              <w:t>1.E1</w:t>
-            </w:r>
-            <w:r>
+              <w:lastRenderedPageBreak/>
+              <w:t xml:space="preserve">   3.0.E2 Invalid requested quantity</w:t>
+            </w:r>
+          </w:p>
+          <w:p>
+            <w:pPr>
+              <w:pStyle w:val="ListParagraph"/>
+              <w:numPr>
+                <w:ilvl w:val="0"/>
+                <w:numId w:val="34"/>
+              </w:numPr>
+              <w:spacing w:line="240" w:lineRule="auto"/>
+              <w:jc w:val="left"/>
+              <w:rPr>
+                <w:color w:val="000000" w:themeColor="text1"/>
+              </w:rPr>
+            </w:pPr>
+            <w:r>
+              <w:rPr>
+                <w:color w:val="000000" w:themeColor="text1"/>
+              </w:rPr>
+              <w:t>The system informs the user that the requested quantity is invalid by showing the “Invalid required quantity value!”.</w:t>
+            </w:r>
+          </w:p>
+          <w:p>
+            <w:pPr>
+              <w:pStyle w:val="ListParagraph"/>
+              <w:numPr>
+                <w:ilvl w:val="0"/>
+                <w:numId w:val="34"/>
+              </w:numPr>
+              <w:spacing w:line="240" w:lineRule="auto"/>
+              <w:jc w:val="left"/>
+              <w:rPr>
+                <w:color w:val="000000" w:themeColor="text1"/>
+              </w:rPr>
+            </w:pPr>
+            <w:r>
+              <w:rPr>
+                <w:color w:val="000000" w:themeColor="text1"/>
+              </w:rPr>
+              <w:t>If the user modifies the order quantity, then return to step 2 of normal flow.</w:t>
+            </w:r>
+          </w:p>
+          <w:p>
+            <w:pPr>
+              <w:spacing w:line="240" w:lineRule="auto"/>
+              <w:jc w:val="left"/>
               <w:rPr>
                 <w:b/>
                 <w:bCs/>
                 <w:color w:val="000000" w:themeColor="text1"/>
               </w:rPr>
+            </w:pPr>
+            <w:r>
+              <w:rPr>
+                <w:b/>
+                <w:bCs/>
+                <w:color w:val="000000" w:themeColor="text1"/>
+              </w:rPr>
+              <w:t xml:space="preserve">   </w:t>
+            </w:r>
+            <w:r>
+              <w:rPr>
+                <w:b/>
+                <w:bCs/>
+                <w:color w:val="000000" w:themeColor="text1"/>
+              </w:rPr>
+              <w:t>3.</w:t>
+            </w:r>
+            <w:r>
+              <w:rPr>
+                <w:b/>
+                <w:bCs/>
+                <w:color w:val="000000" w:themeColor="text1"/>
+              </w:rPr>
+              <w:t>1.E1</w:t>
+            </w:r>
+            <w:r>
+              <w:rPr>
+                <w:b/>
+                <w:bCs/>
+                <w:color w:val="000000" w:themeColor="text1"/>
+              </w:rPr>
               <w:t xml:space="preserve"> Product not found</w:t>
             </w:r>
           </w:p>
           <w:p>
             <w:pPr>
-              <w:pStyle w:val="ListParagraph"/>
-              <w:spacing w:line="240" w:lineRule="auto"/>
-              <w:ind w:left="732"/>
-              <w:jc w:val="left"/>
-              <w:rPr>
-                <w:color w:val="000000" w:themeColor="text1"/>
-              </w:rPr>
-            </w:pPr>
+              <w:spacing w:line="240" w:lineRule="auto"/>
+              <w:jc w:val="left"/>
+              <w:rPr>
+                <w:color w:val="000000" w:themeColor="text1"/>
+              </w:rPr>
+            </w:pPr>
+            <w:r>
+              <w:rPr>
+                <w:color w:val="000000" w:themeColor="text1"/>
+              </w:rPr>
+              <w:t xml:space="preserve">     </w:t>
+            </w:r>
             <w:r>
               <w:rPr>
                 <w:color w:val="000000" w:themeColor="text1"/>
@@ -2234,7 +2425,19 @@
               <w:rPr>
                 <w:color w:val="000000" w:themeColor="text1"/>
               </w:rPr>
-              <w:t xml:space="preserve"> by showing the “Product not found!” error message</w:t>
+              <w:t xml:space="preserve"> by showing the “</w:t>
+            </w:r>
+            <w:r>
+              <w:rPr>
+                <w:color w:val="000000" w:themeColor="text1"/>
+              </w:rPr>
+              <w:t>No products</w:t>
+            </w:r>
+            <w:r>
+              <w:rPr>
+                <w:color w:val="000000" w:themeColor="text1"/>
+              </w:rPr>
+              <w:t xml:space="preserve"> found!” message</w:t>
             </w:r>
             <w:r>
               <w:rPr>
@@ -2245,38 +2448,28 @@
           </w:p>
           <w:p>
             <w:pPr>
-              <w:pStyle w:val="ListParagraph"/>
-              <w:spacing w:line="240" w:lineRule="auto"/>
-              <w:ind w:left="732"/>
-              <w:jc w:val="left"/>
-              <w:rPr>
-                <w:color w:val="000000" w:themeColor="text1"/>
-              </w:rPr>
-            </w:pPr>
-            <w:r>
-              <w:rPr>
-                <w:color w:val="000000" w:themeColor="text1"/>
-              </w:rPr>
-              <w:lastRenderedPageBreak/>
+              <w:spacing w:line="240" w:lineRule="auto"/>
+              <w:jc w:val="left"/>
+              <w:rPr>
+                <w:color w:val="000000" w:themeColor="text1"/>
+              </w:rPr>
+            </w:pPr>
+            <w:r>
+              <w:rPr>
+                <w:color w:val="000000" w:themeColor="text1"/>
+              </w:rPr>
+              <w:t xml:space="preserve">     </w:t>
+            </w:r>
+            <w:r>
+              <w:rPr>
+                <w:color w:val="000000" w:themeColor="text1"/>
+              </w:rPr>
               <w:t>2. The system restarts the use case.</w:t>
             </w:r>
           </w:p>
           <w:p>
             <w:pPr>
-              <w:pStyle w:val="ListParagraph"/>
-              <w:spacing w:line="240" w:lineRule="auto"/>
-              <w:ind w:left="732"/>
-              <w:jc w:val="left"/>
-              <w:rPr>
-                <w:color w:val="000000" w:themeColor="text1"/>
-              </w:rPr>
-            </w:pPr>
-          </w:p>
-          <w:p>
-            <w:pPr>
-              <w:pStyle w:val="ListParagraph"/>
-              <w:spacing w:line="240" w:lineRule="auto"/>
-              <w:ind w:left="732"/>
+              <w:spacing w:line="240" w:lineRule="auto"/>
               <w:jc w:val="left"/>
               <w:rPr>
                 <w:color w:val="000000" w:themeColor="text1"/>
@@ -2286,6 +2479,23 @@
         </w:tc>
       </w:tr>
     </w:tbl>
+    <w:p/>
+    <w:p/>
+    <w:p/>
+    <w:p/>
+    <w:p/>
+    <w:p/>
+    <w:p/>
+    <w:p/>
+    <w:p/>
+    <w:p/>
+    <w:p/>
+    <w:p/>
+    <w:p/>
+    <w:p/>
+    <w:p/>
+    <w:p/>
+    <w:p/>
     <w:p/>
     <w:p/>
     <w:p/>
@@ -2330,6 +2540,7 @@
               <w:rPr>
                 <w:color w:val="000000" w:themeColor="text1"/>
               </w:rPr>
+              <w:lastRenderedPageBreak/>
               <w:t>ID and name</w:t>
             </w:r>
           </w:p>
@@ -2991,6 +3202,7 @@
               <w:rPr>
                 <w:color w:val="000000" w:themeColor="text1"/>
               </w:rPr>
+              <w:lastRenderedPageBreak/>
               <w:t>ID and name</w:t>
             </w:r>
           </w:p>
@@ -3196,7 +3408,19 @@
               <w:rPr>
                 <w:color w:val="000000" w:themeColor="text1"/>
               </w:rPr>
-              <w:t>PRE1: The user is logged in to the system.</w:t>
+              <w:t>PRE1: The user is logged in to the system</w:t>
+            </w:r>
+            <w:r>
+              <w:rPr>
+                <w:color w:val="000000" w:themeColor="text1"/>
+              </w:rPr>
+              <w:t xml:space="preserve"> as manager</w:t>
+            </w:r>
+            <w:r>
+              <w:rPr>
+                <w:color w:val="000000" w:themeColor="text1"/>
+              </w:rPr>
+              <w:t>.</w:t>
             </w:r>
           </w:p>
         </w:tc>
@@ -3317,7 +3541,7 @@
                 <w:bCs/>
                 <w:color w:val="000000" w:themeColor="text1"/>
               </w:rPr>
-              <w:t xml:space="preserve">2.0 </w:t>
+              <w:t>5</w:t>
             </w:r>
             <w:r>
               <w:rPr>
@@ -3325,8 +3549,26 @@
                 <w:bCs/>
                 <w:color w:val="000000" w:themeColor="text1"/>
               </w:rPr>
-              <w:t>Manage products</w:t>
-            </w:r>
+              <w:t xml:space="preserve">.0 </w:t>
+            </w:r>
+            <w:r>
+              <w:rPr>
+                <w:b/>
+                <w:bCs/>
+                <w:color w:val="000000" w:themeColor="text1"/>
+              </w:rPr>
+              <w:t xml:space="preserve">Manage </w:t>
+            </w:r>
+            <w:proofErr w:type="gramStart"/>
+            <w:r>
+              <w:rPr>
+                <w:b/>
+                <w:bCs/>
+                <w:color w:val="000000" w:themeColor="text1"/>
+              </w:rPr>
+              <w:t>products</w:t>
+            </w:r>
+            <w:proofErr w:type="gramEnd"/>
           </w:p>
           <w:p>
             <w:pPr>
@@ -3587,6 +3829,7 @@
               <w:rPr>
                 <w:color w:val="000000" w:themeColor="text1"/>
               </w:rPr>
+              <w:lastRenderedPageBreak/>
               <w:t>ID and name</w:t>
             </w:r>
           </w:p>
@@ -4122,7 +4365,19 @@
               <w:rPr>
                 <w:color w:val="000000" w:themeColor="text1"/>
               </w:rPr>
-              <w:t>The user enters the new data and confirms the update.</w:t>
+              <w:t>The user enters the new data and confirms the update</w:t>
+            </w:r>
+            <w:r>
+              <w:rPr>
+                <w:color w:val="000000" w:themeColor="text1"/>
+              </w:rPr>
+              <w:t xml:space="preserve"> by showing the “Product updated!” message</w:t>
+            </w:r>
+            <w:r>
+              <w:rPr>
+                <w:color w:val="000000" w:themeColor="text1"/>
+              </w:rPr>
+              <w:t>.</w:t>
             </w:r>
           </w:p>
           <w:p>
@@ -4483,7 +4738,25 @@
               <w:rPr>
                 <w:color w:val="000000" w:themeColor="text1"/>
               </w:rPr>
-              <w:t xml:space="preserve"> by showing the “Product not found!” error message</w:t>
+              <w:t xml:space="preserve"> by showing </w:t>
+            </w:r>
+            <w:r>
+              <w:rPr>
+                <w:color w:val="000000" w:themeColor="text1"/>
+              </w:rPr>
+              <w:t>the “</w:t>
+            </w:r>
+            <w:r>
+              <w:rPr>
+                <w:color w:val="000000" w:themeColor="text1"/>
+              </w:rPr>
+              <w:t>No products</w:t>
+            </w:r>
+            <w:r>
+              <w:rPr>
+                <w:color w:val="000000" w:themeColor="text1"/>
+              </w:rPr>
+              <w:t xml:space="preserve"> found!” message</w:t>
             </w:r>
             <w:r>
               <w:rPr>
@@ -4570,6 +4843,7 @@
               <w:rPr>
                 <w:color w:val="000000" w:themeColor="text1"/>
               </w:rPr>
+              <w:lastRenderedPageBreak/>
               <w:t>ID and name</w:t>
             </w:r>
           </w:p>
@@ -5006,7 +5280,19 @@
               <w:rPr>
                 <w:color w:val="000000" w:themeColor="text1"/>
               </w:rPr>
-              <w:t xml:space="preserve"> enters the product data and confirms the operation.</w:t>
+              <w:t xml:space="preserve"> enters the product data and confirms the operation</w:t>
+            </w:r>
+            <w:r>
+              <w:rPr>
+                <w:color w:val="000000" w:themeColor="text1"/>
+              </w:rPr>
+              <w:t xml:space="preserve"> by showing the “Product added!” message</w:t>
+            </w:r>
+            <w:r>
+              <w:rPr>
+                <w:color w:val="000000" w:themeColor="text1"/>
+              </w:rPr>
+              <w:t>.</w:t>
             </w:r>
           </w:p>
           <w:p>
@@ -5338,7 +5624,7 @@
 </file>
 
 <file path=word/numbering.xml><?xml version="1.0" encoding="utf-8"?>
-<w:numbering xmlns:wpc="http://schemas.microsoft.com/office/word/2010/wordprocessingCanvas" xmlns:cx="http://schemas.microsoft.com/office/drawing/2014/chartex" xmlns:cx1="http://schemas.microsoft.com/office/drawing/2015/9/8/chartex" xmlns:cx2="http://schemas.microsoft.com/office/drawing/2015/10/21/chartex" xmlns:cx3="http://schemas.microsoft.com/office/drawing/2016/5/9/chartex" xmlns:cx4="http://schemas.microsoft.com/office/drawing/2016/5/10/chartex" xmlns:cx5="http://schemas.microsoft.com/office/drawing/2016/5/11/chartex" xmlns:cx6="http://schemas.microsoft.com/office/drawing/2016/5/12/chartex" xmlns:cx7="http://schemas.microsoft.com/office/drawing/2016/5/13/chartex" xmlns:cx8="http://schemas.microsoft.com/office/drawing/2016/5/14/chartex" xmlns:mc="http://schemas.openxmlformats.org/markup-compatibility/2006" xmlns:aink="http://schemas.microsoft.com/office/drawing/2016/ink" xmlns:am3d="http://schemas.microsoft.com/office/drawing/2017/model3d" xmlns:o="urn:schemas-microsoft-com:office:office" xmlns:oel="http://schemas.microsoft.com/office/2019/extlst" xmlns:r="http://schemas.openxmlformats.org/officeDocument/2006/relationships" xmlns:m="http://schemas.openxmlformats.org/officeDocument/2006/math" xmlns:v="urn:schemas-microsoft-com:vml" xmlns:wp14="http://schemas.microsoft.com/office/word/2010/wordprocessingDrawing" xmlns:wp="http://schemas.openxmlformats.org/drawingml/2006/wordprocessingDrawing" xmlns:w10="urn:schemas-microsoft-com:office:word" xmlns:w="http://schemas.openxmlformats.org/wordprocessingml/2006/main" xmlns:w14="http://schemas.microsoft.com/office/word/2010/wordml" xmlns:w15="http://schemas.microsoft.com/office/word/2012/wordml" xmlns:w16cex="http://schemas.microsoft.com/office/word/2018/wordml/cex" xmlns:w16cid="http://schemas.microsoft.com/office/word/2016/wordml/cid" xmlns:w16="http://schemas.microsoft.com/office/word/2018/wordml" xmlns:w16sdtdh="http://schemas.microsoft.com/office/word/2020/wordml/sdtdatahash" xmlns:w16se="http://schemas.microsoft.com/office/word/2015/wordml/symex" xmlns:wpg="http://schemas.microsoft.com/office/word/2010/wordprocessingGroup" xmlns:wpi="http://schemas.microsoft.com/office/word/2010/wordprocessingInk" xmlns:wne="http://schemas.microsoft.com/office/word/2006/wordml" xmlns:wps="http://schemas.microsoft.com/office/word/2010/wordprocessingShape" mc:Ignorable="w14 w15 w16se w16cid w16 w16cex w16sdtdh wp14">
+<w:numbering xmlns:wpc="http://schemas.microsoft.com/office/word/2010/wordprocessingCanvas" xmlns:cx="http://schemas.microsoft.com/office/drawing/2014/chartex" xmlns:cx1="http://schemas.microsoft.com/office/drawing/2015/9/8/chartex" xmlns:cx2="http://schemas.microsoft.com/office/drawing/2015/10/21/chartex" xmlns:cx3="http://schemas.microsoft.com/office/drawing/2016/5/9/chartex" xmlns:cx4="http://schemas.microsoft.com/office/drawing/2016/5/10/chartex" xmlns:cx5="http://schemas.microsoft.com/office/drawing/2016/5/11/chartex" xmlns:cx6="http://schemas.microsoft.com/office/drawing/2016/5/12/chartex" xmlns:cx7="http://schemas.microsoft.com/office/drawing/2016/5/13/chartex" xmlns:cx8="http://schemas.microsoft.com/office/drawing/2016/5/14/chartex" xmlns:mc="http://schemas.openxmlformats.org/markup-compatibility/2006" xmlns:aink="http://schemas.microsoft.com/office/drawing/2016/ink" xmlns:am3d="http://schemas.microsoft.com/office/drawing/2017/model3d" xmlns:o="urn:schemas-microsoft-com:office:office" xmlns:oel="http://schemas.microsoft.com/office/2019/extlst" xmlns:r="http://schemas.openxmlformats.org/officeDocument/2006/relationships" xmlns:m="http://schemas.openxmlformats.org/officeDocument/2006/math" xmlns:v="urn:schemas-microsoft-com:vml" xmlns:wp14="http://schemas.microsoft.com/office/word/2010/wordprocessingDrawing" xmlns:wp="http://schemas.openxmlformats.org/drawingml/2006/wordprocessingDrawing" xmlns:w10="urn:schemas-microsoft-com:office:word" xmlns:w="http://schemas.openxmlformats.org/wordprocessingml/2006/main" xmlns:w14="http://schemas.microsoft.com/office/word/2010/wordml" xmlns:w15="http://schemas.microsoft.com/office/word/2012/wordml" xmlns:w16cex="http://schemas.microsoft.com/office/word/2018/wordml/cex" xmlns:w16cid="http://schemas.microsoft.com/office/word/2016/wordml/cid" xmlns:w16="http://schemas.microsoft.com/office/word/2018/wordml" xmlns:w16du="http://schemas.microsoft.com/office/word/2023/wordml/word16du" xmlns:w16sdtdh="http://schemas.microsoft.com/office/word/2020/wordml/sdtdatahash" xmlns:w16se="http://schemas.microsoft.com/office/word/2015/wordml/symex" xmlns:wpg="http://schemas.microsoft.com/office/word/2010/wordprocessingGroup" xmlns:wpi="http://schemas.microsoft.com/office/word/2010/wordprocessingInk" xmlns:wne="http://schemas.microsoft.com/office/word/2006/wordml" xmlns:wps="http://schemas.microsoft.com/office/word/2010/wordprocessingShape" mc:Ignorable="w14 w15 w16se w16cid w16 w16cex w16sdtdh wp14">
   <w:abstractNum w:abstractNumId="0" w15:restartNumberingAfterBreak="0">
     <w:nsid w:val="07AA303D"/>
     <w:multiLevelType w:val="hybridMultilevel"/>
@@ -5429,6 +5715,92 @@
     </w:lvl>
   </w:abstractNum>
   <w:abstractNum w:abstractNumId="1" w15:restartNumberingAfterBreak="0">
+    <w:nsid w:val="084F7443"/>
+    <w:multiLevelType w:val="hybridMultilevel"/>
+    <w:tmpl w:val="EE4EE0AA"/>
+    <w:lvl w:ilvl="0" w:tplc="0809000F">
+      <w:start w:val="1"/>
+      <w:numFmt w:val="decimal"/>
+      <w:lvlText w:val="%1."/>
+      <w:lvlJc w:val="left"/>
+      <w:pPr>
+        <w:ind w:left="720" w:hanging="360"/>
+      </w:pPr>
+    </w:lvl>
+    <w:lvl w:ilvl="1" w:tplc="08090019" w:tentative="1">
+      <w:start w:val="1"/>
+      <w:numFmt w:val="lowerLetter"/>
+      <w:lvlText w:val="%2."/>
+      <w:lvlJc w:val="left"/>
+      <w:pPr>
+        <w:ind w:left="1440" w:hanging="360"/>
+      </w:pPr>
+    </w:lvl>
+    <w:lvl w:ilvl="2" w:tplc="0809001B" w:tentative="1">
+      <w:start w:val="1"/>
+      <w:numFmt w:val="lowerRoman"/>
+      <w:lvlText w:val="%3."/>
+      <w:lvlJc w:val="right"/>
+      <w:pPr>
+        <w:ind w:left="2160" w:hanging="180"/>
+      </w:pPr>
+    </w:lvl>
+    <w:lvl w:ilvl="3" w:tplc="0809000F" w:tentative="1">
+      <w:start w:val="1"/>
+      <w:numFmt w:val="decimal"/>
+      <w:lvlText w:val="%4."/>
+      <w:lvlJc w:val="left"/>
+      <w:pPr>
+        <w:ind w:left="2880" w:hanging="360"/>
+      </w:pPr>
+    </w:lvl>
+    <w:lvl w:ilvl="4" w:tplc="08090019" w:tentative="1">
+      <w:start w:val="1"/>
+      <w:numFmt w:val="lowerLetter"/>
+      <w:lvlText w:val="%5."/>
+      <w:lvlJc w:val="left"/>
+      <w:pPr>
+        <w:ind w:left="3600" w:hanging="360"/>
+      </w:pPr>
+    </w:lvl>
+    <w:lvl w:ilvl="5" w:tplc="0809001B" w:tentative="1">
+      <w:start w:val="1"/>
+      <w:numFmt w:val="lowerRoman"/>
+      <w:lvlText w:val="%6."/>
+      <w:lvlJc w:val="right"/>
+      <w:pPr>
+        <w:ind w:left="4320" w:hanging="180"/>
+      </w:pPr>
+    </w:lvl>
+    <w:lvl w:ilvl="6" w:tplc="0809000F" w:tentative="1">
+      <w:start w:val="1"/>
+      <w:numFmt w:val="decimal"/>
+      <w:lvlText w:val="%7."/>
+      <w:lvlJc w:val="left"/>
+      <w:pPr>
+        <w:ind w:left="5040" w:hanging="360"/>
+      </w:pPr>
+    </w:lvl>
+    <w:lvl w:ilvl="7" w:tplc="08090019" w:tentative="1">
+      <w:start w:val="1"/>
+      <w:numFmt w:val="lowerLetter"/>
+      <w:lvlText w:val="%8."/>
+      <w:lvlJc w:val="left"/>
+      <w:pPr>
+        <w:ind w:left="5760" w:hanging="360"/>
+      </w:pPr>
+    </w:lvl>
+    <w:lvl w:ilvl="8" w:tplc="0809001B" w:tentative="1">
+      <w:start w:val="1"/>
+      <w:numFmt w:val="lowerRoman"/>
+      <w:lvlText w:val="%9."/>
+      <w:lvlJc w:val="right"/>
+      <w:pPr>
+        <w:ind w:left="6480" w:hanging="180"/>
+      </w:pPr>
+    </w:lvl>
+  </w:abstractNum>
+  <w:abstractNum w:abstractNumId="2" w15:restartNumberingAfterBreak="0">
     <w:nsid w:val="0949702B"/>
     <w:multiLevelType w:val="hybridMultilevel"/>
     <w:tmpl w:val="7F30D4C2"/>
@@ -5517,7 +5889,7 @@
       </w:pPr>
     </w:lvl>
   </w:abstractNum>
-  <w:abstractNum w:abstractNumId="2" w15:restartNumberingAfterBreak="0">
+  <w:abstractNum w:abstractNumId="3" w15:restartNumberingAfterBreak="0">
     <w:nsid w:val="0A53412C"/>
     <w:multiLevelType w:val="hybridMultilevel"/>
     <w:tmpl w:val="9E7803AA"/>
@@ -5606,7 +5978,7 @@
       </w:pPr>
     </w:lvl>
   </w:abstractNum>
-  <w:abstractNum w:abstractNumId="3" w15:restartNumberingAfterBreak="0">
+  <w:abstractNum w:abstractNumId="4" w15:restartNumberingAfterBreak="0">
     <w:nsid w:val="0C14043A"/>
     <w:multiLevelType w:val="hybridMultilevel"/>
     <w:tmpl w:val="AE428462"/>
@@ -5695,7 +6067,7 @@
       </w:pPr>
     </w:lvl>
   </w:abstractNum>
-  <w:abstractNum w:abstractNumId="4" w15:restartNumberingAfterBreak="0">
+  <w:abstractNum w:abstractNumId="5" w15:restartNumberingAfterBreak="0">
     <w:nsid w:val="0EDE1D6F"/>
     <w:multiLevelType w:val="hybridMultilevel"/>
     <w:tmpl w:val="D228C000"/>
@@ -5784,7 +6156,7 @@
       </w:pPr>
     </w:lvl>
   </w:abstractNum>
-  <w:abstractNum w:abstractNumId="5" w15:restartNumberingAfterBreak="0">
+  <w:abstractNum w:abstractNumId="6" w15:restartNumberingAfterBreak="0">
     <w:nsid w:val="115224CB"/>
     <w:multiLevelType w:val="multilevel"/>
     <w:tmpl w:val="6D9C8BB6"/>
@@ -5897,7 +6269,7 @@
       </w:rPr>
     </w:lvl>
   </w:abstractNum>
-  <w:abstractNum w:abstractNumId="6" w15:restartNumberingAfterBreak="0">
+  <w:abstractNum w:abstractNumId="7" w15:restartNumberingAfterBreak="0">
     <w:nsid w:val="16823252"/>
     <w:multiLevelType w:val="hybridMultilevel"/>
     <w:tmpl w:val="6380A194"/>
@@ -5986,7 +6358,7 @@
       </w:pPr>
     </w:lvl>
   </w:abstractNum>
-  <w:abstractNum w:abstractNumId="7" w15:restartNumberingAfterBreak="0">
+  <w:abstractNum w:abstractNumId="8" w15:restartNumberingAfterBreak="0">
     <w:nsid w:val="21597BBE"/>
     <w:multiLevelType w:val="hybridMultilevel"/>
     <w:tmpl w:val="A7A631F6"/>
@@ -6075,7 +6447,7 @@
       </w:pPr>
     </w:lvl>
   </w:abstractNum>
-  <w:abstractNum w:abstractNumId="8" w15:restartNumberingAfterBreak="0">
+  <w:abstractNum w:abstractNumId="9" w15:restartNumberingAfterBreak="0">
     <w:nsid w:val="25433D8A"/>
     <w:multiLevelType w:val="hybridMultilevel"/>
     <w:tmpl w:val="401E4B36"/>
@@ -6164,7 +6536,7 @@
       </w:pPr>
     </w:lvl>
   </w:abstractNum>
-  <w:abstractNum w:abstractNumId="9" w15:restartNumberingAfterBreak="0">
+  <w:abstractNum w:abstractNumId="10" w15:restartNumberingAfterBreak="0">
     <w:nsid w:val="2B90795B"/>
     <w:multiLevelType w:val="multilevel"/>
     <w:tmpl w:val="E7D69414"/>
@@ -6286,7 +6658,7 @@
       </w:rPr>
     </w:lvl>
   </w:abstractNum>
-  <w:abstractNum w:abstractNumId="10" w15:restartNumberingAfterBreak="0">
+  <w:abstractNum w:abstractNumId="11" w15:restartNumberingAfterBreak="0">
     <w:nsid w:val="2E7E52F5"/>
     <w:multiLevelType w:val="hybridMultilevel"/>
     <w:tmpl w:val="834A4E2A"/>
@@ -6375,7 +6747,93 @@
       </w:pPr>
     </w:lvl>
   </w:abstractNum>
-  <w:abstractNum w:abstractNumId="11" w15:restartNumberingAfterBreak="0">
+  <w:abstractNum w:abstractNumId="12" w15:restartNumberingAfterBreak="0">
+    <w:nsid w:val="2FF2047B"/>
+    <w:multiLevelType w:val="hybridMultilevel"/>
+    <w:tmpl w:val="44689CFA"/>
+    <w:lvl w:ilvl="0" w:tplc="0809000F">
+      <w:start w:val="1"/>
+      <w:numFmt w:val="decimal"/>
+      <w:lvlText w:val="%1."/>
+      <w:lvlJc w:val="left"/>
+      <w:pPr>
+        <w:ind w:left="720" w:hanging="360"/>
+      </w:pPr>
+    </w:lvl>
+    <w:lvl w:ilvl="1" w:tplc="08090019" w:tentative="1">
+      <w:start w:val="1"/>
+      <w:numFmt w:val="lowerLetter"/>
+      <w:lvlText w:val="%2."/>
+      <w:lvlJc w:val="left"/>
+      <w:pPr>
+        <w:ind w:left="1440" w:hanging="360"/>
+      </w:pPr>
+    </w:lvl>
+    <w:lvl w:ilvl="2" w:tplc="0809001B" w:tentative="1">
+      <w:start w:val="1"/>
+      <w:numFmt w:val="lowerRoman"/>
+      <w:lvlText w:val="%3."/>
+      <w:lvlJc w:val="right"/>
+      <w:pPr>
+        <w:ind w:left="2160" w:hanging="180"/>
+      </w:pPr>
+    </w:lvl>
+    <w:lvl w:ilvl="3" w:tplc="0809000F" w:tentative="1">
+      <w:start w:val="1"/>
+      <w:numFmt w:val="decimal"/>
+      <w:lvlText w:val="%4."/>
+      <w:lvlJc w:val="left"/>
+      <w:pPr>
+        <w:ind w:left="2880" w:hanging="360"/>
+      </w:pPr>
+    </w:lvl>
+    <w:lvl w:ilvl="4" w:tplc="08090019" w:tentative="1">
+      <w:start w:val="1"/>
+      <w:numFmt w:val="lowerLetter"/>
+      <w:lvlText w:val="%5."/>
+      <w:lvlJc w:val="left"/>
+      <w:pPr>
+        <w:ind w:left="3600" w:hanging="360"/>
+      </w:pPr>
+    </w:lvl>
+    <w:lvl w:ilvl="5" w:tplc="0809001B" w:tentative="1">
+      <w:start w:val="1"/>
+      <w:numFmt w:val="lowerRoman"/>
+      <w:lvlText w:val="%6."/>
+      <w:lvlJc w:val="right"/>
+      <w:pPr>
+        <w:ind w:left="4320" w:hanging="180"/>
+      </w:pPr>
+    </w:lvl>
+    <w:lvl w:ilvl="6" w:tplc="0809000F" w:tentative="1">
+      <w:start w:val="1"/>
+      <w:numFmt w:val="decimal"/>
+      <w:lvlText w:val="%7."/>
+      <w:lvlJc w:val="left"/>
+      <w:pPr>
+        <w:ind w:left="5040" w:hanging="360"/>
+      </w:pPr>
+    </w:lvl>
+    <w:lvl w:ilvl="7" w:tplc="08090019" w:tentative="1">
+      <w:start w:val="1"/>
+      <w:numFmt w:val="lowerLetter"/>
+      <w:lvlText w:val="%8."/>
+      <w:lvlJc w:val="left"/>
+      <w:pPr>
+        <w:ind w:left="5760" w:hanging="360"/>
+      </w:pPr>
+    </w:lvl>
+    <w:lvl w:ilvl="8" w:tplc="0809001B" w:tentative="1">
+      <w:start w:val="1"/>
+      <w:numFmt w:val="lowerRoman"/>
+      <w:lvlText w:val="%9."/>
+      <w:lvlJc w:val="right"/>
+      <w:pPr>
+        <w:ind w:left="6480" w:hanging="180"/>
+      </w:pPr>
+    </w:lvl>
+  </w:abstractNum>
+  <w:abstractNum w:abstractNumId="13" w15:restartNumberingAfterBreak="0">
     <w:nsid w:val="31472B7E"/>
     <w:multiLevelType w:val="hybridMultilevel"/>
     <w:tmpl w:val="939AFFEA"/>
@@ -6466,7 +6924,7 @@
       </w:pPr>
     </w:lvl>
   </w:abstractNum>
-  <w:abstractNum w:abstractNumId="12" w15:restartNumberingAfterBreak="0">
+  <w:abstractNum w:abstractNumId="14" w15:restartNumberingAfterBreak="0">
     <w:nsid w:val="3166470F"/>
     <w:multiLevelType w:val="hybridMultilevel"/>
     <w:tmpl w:val="CF4C3E1A"/>
@@ -6555,7 +7013,7 @@
       </w:pPr>
     </w:lvl>
   </w:abstractNum>
-  <w:abstractNum w:abstractNumId="13" w15:restartNumberingAfterBreak="0">
+  <w:abstractNum w:abstractNumId="15" w15:restartNumberingAfterBreak="0">
     <w:nsid w:val="331F6714"/>
     <w:multiLevelType w:val="hybridMultilevel"/>
     <w:tmpl w:val="80F22C72"/>
@@ -6641,7 +7099,7 @@
       </w:pPr>
     </w:lvl>
   </w:abstractNum>
-  <w:abstractNum w:abstractNumId="14" w15:restartNumberingAfterBreak="0">
+  <w:abstractNum w:abstractNumId="16" w15:restartNumberingAfterBreak="0">
     <w:nsid w:val="3617508C"/>
     <w:multiLevelType w:val="hybridMultilevel"/>
     <w:tmpl w:val="9ADA1BE8"/>
@@ -6730,7 +7188,7 @@
       </w:pPr>
     </w:lvl>
   </w:abstractNum>
-  <w:abstractNum w:abstractNumId="15" w15:restartNumberingAfterBreak="0">
+  <w:abstractNum w:abstractNumId="17" w15:restartNumberingAfterBreak="0">
     <w:nsid w:val="38D15AB9"/>
     <w:multiLevelType w:val="hybridMultilevel"/>
     <w:tmpl w:val="48E8701E"/>
@@ -6819,7 +7277,7 @@
       </w:pPr>
     </w:lvl>
   </w:abstractNum>
-  <w:abstractNum w:abstractNumId="16" w15:restartNumberingAfterBreak="0">
+  <w:abstractNum w:abstractNumId="18" w15:restartNumberingAfterBreak="0">
     <w:nsid w:val="3FC66063"/>
     <w:multiLevelType w:val="hybridMultilevel"/>
     <w:tmpl w:val="15A84544"/>
@@ -6908,7 +7366,7 @@
       </w:pPr>
     </w:lvl>
   </w:abstractNum>
-  <w:abstractNum w:abstractNumId="17" w15:restartNumberingAfterBreak="0">
+  <w:abstractNum w:abstractNumId="19" w15:restartNumberingAfterBreak="0">
     <w:nsid w:val="461D047F"/>
     <w:multiLevelType w:val="hybridMultilevel"/>
     <w:tmpl w:val="96D28CB4"/>
@@ -6997,7 +7455,7 @@
       </w:pPr>
     </w:lvl>
   </w:abstractNum>
-  <w:abstractNum w:abstractNumId="18" w15:restartNumberingAfterBreak="0">
+  <w:abstractNum w:abstractNumId="20" w15:restartNumberingAfterBreak="0">
     <w:nsid w:val="479D1D8C"/>
     <w:multiLevelType w:val="hybridMultilevel"/>
     <w:tmpl w:val="56F0AC7C"/>
@@ -7088,7 +7546,7 @@
       </w:pPr>
     </w:lvl>
   </w:abstractNum>
-  <w:abstractNum w:abstractNumId="19" w15:restartNumberingAfterBreak="0">
+  <w:abstractNum w:abstractNumId="21" w15:restartNumberingAfterBreak="0">
     <w:nsid w:val="48EE25C6"/>
     <w:multiLevelType w:val="hybridMultilevel"/>
     <w:tmpl w:val="9A927410"/>
@@ -7177,7 +7635,7 @@
       </w:pPr>
     </w:lvl>
   </w:abstractNum>
-  <w:abstractNum w:abstractNumId="20" w15:restartNumberingAfterBreak="0">
+  <w:abstractNum w:abstractNumId="22" w15:restartNumberingAfterBreak="0">
     <w:nsid w:val="4FE2504B"/>
     <w:multiLevelType w:val="hybridMultilevel"/>
     <w:tmpl w:val="3ADC7E70"/>
@@ -7266,7 +7724,7 @@
       </w:pPr>
     </w:lvl>
   </w:abstractNum>
-  <w:abstractNum w:abstractNumId="21" w15:restartNumberingAfterBreak="0">
+  <w:abstractNum w:abstractNumId="23" w15:restartNumberingAfterBreak="0">
     <w:nsid w:val="54A91645"/>
     <w:multiLevelType w:val="hybridMultilevel"/>
     <w:tmpl w:val="1BCE1750"/>
@@ -7355,7 +7813,7 @@
       </w:pPr>
     </w:lvl>
   </w:abstractNum>
-  <w:abstractNum w:abstractNumId="22" w15:restartNumberingAfterBreak="0">
+  <w:abstractNum w:abstractNumId="24" w15:restartNumberingAfterBreak="0">
     <w:nsid w:val="54B912E7"/>
     <w:multiLevelType w:val="multilevel"/>
     <w:tmpl w:val="9656F754"/>
@@ -7468,7 +7926,7 @@
       </w:rPr>
     </w:lvl>
   </w:abstractNum>
-  <w:abstractNum w:abstractNumId="23" w15:restartNumberingAfterBreak="0">
+  <w:abstractNum w:abstractNumId="25" w15:restartNumberingAfterBreak="0">
     <w:nsid w:val="55F56B29"/>
     <w:multiLevelType w:val="hybridMultilevel"/>
     <w:tmpl w:val="9E7803AA"/>
@@ -7557,7 +8015,7 @@
       </w:pPr>
     </w:lvl>
   </w:abstractNum>
-  <w:abstractNum w:abstractNumId="24" w15:restartNumberingAfterBreak="0">
+  <w:abstractNum w:abstractNumId="26" w15:restartNumberingAfterBreak="0">
     <w:nsid w:val="589103F7"/>
     <w:multiLevelType w:val="hybridMultilevel"/>
     <w:tmpl w:val="E1FC3E02"/>
@@ -7646,7 +8104,7 @@
       </w:pPr>
     </w:lvl>
   </w:abstractNum>
-  <w:abstractNum w:abstractNumId="25" w15:restartNumberingAfterBreak="0">
+  <w:abstractNum w:abstractNumId="27" w15:restartNumberingAfterBreak="0">
     <w:nsid w:val="59F60163"/>
     <w:multiLevelType w:val="hybridMultilevel"/>
     <w:tmpl w:val="B0121D54"/>
@@ -7735,7 +8193,7 @@
       </w:pPr>
     </w:lvl>
   </w:abstractNum>
-  <w:abstractNum w:abstractNumId="26" w15:restartNumberingAfterBreak="0">
+  <w:abstractNum w:abstractNumId="28" w15:restartNumberingAfterBreak="0">
     <w:nsid w:val="5CDE74DC"/>
     <w:multiLevelType w:val="hybridMultilevel"/>
     <w:tmpl w:val="DA78A594"/>
@@ -7824,7 +8282,7 @@
       </w:pPr>
     </w:lvl>
   </w:abstractNum>
-  <w:abstractNum w:abstractNumId="27" w15:restartNumberingAfterBreak="0">
+  <w:abstractNum w:abstractNumId="29" w15:restartNumberingAfterBreak="0">
     <w:nsid w:val="5E5D6332"/>
     <w:multiLevelType w:val="hybridMultilevel"/>
     <w:tmpl w:val="7DB613D8"/>
@@ -7913,7 +8371,7 @@
       </w:pPr>
     </w:lvl>
   </w:abstractNum>
-  <w:abstractNum w:abstractNumId="28" w15:restartNumberingAfterBreak="0">
+  <w:abstractNum w:abstractNumId="30" w15:restartNumberingAfterBreak="0">
     <w:nsid w:val="73DB5B8F"/>
     <w:multiLevelType w:val="hybridMultilevel"/>
     <w:tmpl w:val="A7B65A50"/>
@@ -8002,7 +8460,7 @@
       </w:pPr>
     </w:lvl>
   </w:abstractNum>
-  <w:abstractNum w:abstractNumId="29" w15:restartNumberingAfterBreak="0">
+  <w:abstractNum w:abstractNumId="31" w15:restartNumberingAfterBreak="0">
     <w:nsid w:val="78BE5143"/>
     <w:multiLevelType w:val="multilevel"/>
     <w:tmpl w:val="9E86E292"/>
@@ -8115,7 +8573,7 @@
       </w:rPr>
     </w:lvl>
   </w:abstractNum>
-  <w:abstractNum w:abstractNumId="30" w15:restartNumberingAfterBreak="0">
+  <w:abstractNum w:abstractNumId="32" w15:restartNumberingAfterBreak="0">
     <w:nsid w:val="7AAC5CEA"/>
     <w:multiLevelType w:val="hybridMultilevel"/>
     <w:tmpl w:val="87CAB076"/>
@@ -8204,7 +8662,7 @@
       </w:pPr>
     </w:lvl>
   </w:abstractNum>
-  <w:abstractNum w:abstractNumId="31" w15:restartNumberingAfterBreak="0">
+  <w:abstractNum w:abstractNumId="33" w15:restartNumberingAfterBreak="0">
     <w:nsid w:val="7BE14B7F"/>
     <w:multiLevelType w:val="hybridMultilevel"/>
     <w:tmpl w:val="2C9CBFE0"/>
@@ -8294,100 +8752,106 @@
     </w:lvl>
   </w:abstractNum>
   <w:num w:numId="1" w16cid:durableId="383456354">
+    <w:abstractNumId w:val="6"/>
+  </w:num>
+  <w:num w:numId="2" w16cid:durableId="1307129931">
+    <w:abstractNumId w:val="13"/>
+  </w:num>
+  <w:num w:numId="3" w16cid:durableId="1162158548">
+    <w:abstractNumId w:val="26"/>
+  </w:num>
+  <w:num w:numId="4" w16cid:durableId="1092899484">
+    <w:abstractNumId w:val="31"/>
+  </w:num>
+  <w:num w:numId="5" w16cid:durableId="869416105">
+    <w:abstractNumId w:val="10"/>
+  </w:num>
+  <w:num w:numId="6" w16cid:durableId="69927616">
+    <w:abstractNumId w:val="14"/>
+  </w:num>
+  <w:num w:numId="7" w16cid:durableId="271783569">
+    <w:abstractNumId w:val="4"/>
+  </w:num>
+  <w:num w:numId="8" w16cid:durableId="2055690299">
     <w:abstractNumId w:val="5"/>
   </w:num>
-  <w:num w:numId="2" w16cid:durableId="1307129931">
+  <w:num w:numId="9" w16cid:durableId="1463114919">
+    <w:abstractNumId w:val="16"/>
+  </w:num>
+  <w:num w:numId="10" w16cid:durableId="822894960">
+    <w:abstractNumId w:val="18"/>
+  </w:num>
+  <w:num w:numId="11" w16cid:durableId="620653643">
+    <w:abstractNumId w:val="23"/>
+  </w:num>
+  <w:num w:numId="12" w16cid:durableId="2078743433">
+    <w:abstractNumId w:val="33"/>
+  </w:num>
+  <w:num w:numId="13" w16cid:durableId="1403329145">
+    <w:abstractNumId w:val="22"/>
+  </w:num>
+  <w:num w:numId="14" w16cid:durableId="1661422743">
+    <w:abstractNumId w:val="32"/>
+  </w:num>
+  <w:num w:numId="15" w16cid:durableId="1782067041">
+    <w:abstractNumId w:val="29"/>
+  </w:num>
+  <w:num w:numId="16" w16cid:durableId="1775588644">
+    <w:abstractNumId w:val="7"/>
+  </w:num>
+  <w:num w:numId="17" w16cid:durableId="1631743288">
+    <w:abstractNumId w:val="28"/>
+  </w:num>
+  <w:num w:numId="18" w16cid:durableId="1938975695">
     <w:abstractNumId w:val="11"/>
   </w:num>
-  <w:num w:numId="3" w16cid:durableId="1162158548">
-    <w:abstractNumId w:val="24"/>
-  </w:num>
-  <w:num w:numId="4" w16cid:durableId="1092899484">
-    <w:abstractNumId w:val="29"/>
-  </w:num>
-  <w:num w:numId="5" w16cid:durableId="869416105">
+  <w:num w:numId="19" w16cid:durableId="715467605">
     <w:abstractNumId w:val="9"/>
   </w:num>
-  <w:num w:numId="6" w16cid:durableId="69927616">
-    <w:abstractNumId w:val="12"/>
+  <w:num w:numId="20" w16cid:durableId="1198855071">
+    <w:abstractNumId w:val="30"/>
   </w:num>
-  <w:num w:numId="7" w16cid:durableId="271783569">
+  <w:num w:numId="21" w16cid:durableId="1305503902">
+    <w:abstractNumId w:val="25"/>
+  </w:num>
+  <w:num w:numId="22" w16cid:durableId="1083137290">
+    <w:abstractNumId w:val="2"/>
+  </w:num>
+  <w:num w:numId="23" w16cid:durableId="1674839955">
+    <w:abstractNumId w:val="21"/>
+  </w:num>
+  <w:num w:numId="24" w16cid:durableId="1580486101">
+    <w:abstractNumId w:val="17"/>
+  </w:num>
+  <w:num w:numId="25" w16cid:durableId="1707749858">
     <w:abstractNumId w:val="3"/>
   </w:num>
-  <w:num w:numId="8" w16cid:durableId="2055690299">
-    <w:abstractNumId w:val="4"/>
-  </w:num>
-  <w:num w:numId="9" w16cid:durableId="1463114919">
-    <w:abstractNumId w:val="14"/>
-  </w:num>
-  <w:num w:numId="10" w16cid:durableId="822894960">
-    <w:abstractNumId w:val="16"/>
-  </w:num>
-  <w:num w:numId="11" w16cid:durableId="620653643">
-    <w:abstractNumId w:val="21"/>
-  </w:num>
-  <w:num w:numId="12" w16cid:durableId="2078743433">
-    <w:abstractNumId w:val="31"/>
-  </w:num>
-  <w:num w:numId="13" w16cid:durableId="1403329145">
-    <w:abstractNumId w:val="20"/>
-  </w:num>
-  <w:num w:numId="14" w16cid:durableId="1661422743">
-    <w:abstractNumId w:val="30"/>
-  </w:num>
-  <w:num w:numId="15" w16cid:durableId="1782067041">
-    <w:abstractNumId w:val="27"/>
-  </w:num>
-  <w:num w:numId="16" w16cid:durableId="1775588644">
-    <w:abstractNumId w:val="6"/>
-  </w:num>
-  <w:num w:numId="17" w16cid:durableId="1631743288">
-    <w:abstractNumId w:val="26"/>
-  </w:num>
-  <w:num w:numId="18" w16cid:durableId="1938975695">
-    <w:abstractNumId w:val="10"/>
-  </w:num>
-  <w:num w:numId="19" w16cid:durableId="715467605">
-    <w:abstractNumId w:val="8"/>
-  </w:num>
-  <w:num w:numId="20" w16cid:durableId="1198855071">
-    <w:abstractNumId w:val="28"/>
-  </w:num>
-  <w:num w:numId="21" w16cid:durableId="1305503902">
-    <w:abstractNumId w:val="23"/>
-  </w:num>
-  <w:num w:numId="22" w16cid:durableId="1083137290">
-    <w:abstractNumId w:val="1"/>
-  </w:num>
-  <w:num w:numId="23" w16cid:durableId="1674839955">
-    <w:abstractNumId w:val="19"/>
-  </w:num>
-  <w:num w:numId="24" w16cid:durableId="1580486101">
-    <w:abstractNumId w:val="15"/>
-  </w:num>
-  <w:num w:numId="25" w16cid:durableId="1707749858">
-    <w:abstractNumId w:val="2"/>
-  </w:num>
   <w:num w:numId="26" w16cid:durableId="1838689368">
-    <w:abstractNumId w:val="22"/>
+    <w:abstractNumId w:val="24"/>
   </w:num>
   <w:num w:numId="27" w16cid:durableId="1474253030">
     <w:abstractNumId w:val="0"/>
   </w:num>
   <w:num w:numId="28" w16cid:durableId="597951642">
-    <w:abstractNumId w:val="18"/>
+    <w:abstractNumId w:val="20"/>
   </w:num>
   <w:num w:numId="29" w16cid:durableId="1335961103">
-    <w:abstractNumId w:val="7"/>
+    <w:abstractNumId w:val="8"/>
   </w:num>
   <w:num w:numId="30" w16cid:durableId="617640184">
-    <w:abstractNumId w:val="13"/>
+    <w:abstractNumId w:val="15"/>
   </w:num>
   <w:num w:numId="31" w16cid:durableId="608050870">
-    <w:abstractNumId w:val="25"/>
+    <w:abstractNumId w:val="27"/>
   </w:num>
   <w:num w:numId="32" w16cid:durableId="2015955336">
-    <w:abstractNumId w:val="17"/>
+    <w:abstractNumId w:val="19"/>
+  </w:num>
+  <w:num w:numId="33" w16cid:durableId="1646397754">
+    <w:abstractNumId w:val="12"/>
+  </w:num>
+  <w:num w:numId="34" w16cid:durableId="648703803">
+    <w:abstractNumId w:val="1"/>
   </w:num>
 </w:numbering>
 </file>

</xml_diff>